<commit_message>
this is the second test
</commit_message>
<xml_diff>
--- a/git_some_tricks.docx
+++ b/git_some_tricks.docx
@@ -726,16 +726,89 @@
         <w:topLinePunct/>
         <w:textAlignment w:val="center"/>
       </w:pPr>
-      <w:r>
-        <w:rPr>
-          <w:rStyle w:val="HTML"/>
-          <w:rFonts w:hint="eastAsia"/>
-          <w:color w:val="444444"/>
-        </w:rPr>
-        <w:t>14、</w:t>
-      </w:r>
+    </w:p>
+    <w:p>
+      <w:pPr>
+        <w:topLinePunct/>
+        <w:textAlignment w:val="center"/>
+      </w:pPr>
       <w:bookmarkStart w:id="0" w:name="_GoBack"/>
       <w:bookmarkEnd w:id="0"/>
+      <w:r>
+        <w:t>HEAD指向的版本就是当前版本，因此，</w:t>
+      </w:r>
+      <w:proofErr w:type="spellStart"/>
+      <w:r>
+        <w:t>Git</w:t>
+      </w:r>
+      <w:proofErr w:type="spellEnd"/>
+      <w:r>
+        <w:t>允许我们在版本的历史之间穿梭，使用命令</w:t>
+      </w:r>
+      <w:proofErr w:type="spellStart"/>
+      <w:r>
+        <w:t>git</w:t>
+      </w:r>
+      <w:proofErr w:type="spellEnd"/>
+      <w:r>
+        <w:t xml:space="preserve"> reset --hard </w:t>
+      </w:r>
+      <w:proofErr w:type="spellStart"/>
+      <w:r>
+        <w:t>commit_id</w:t>
+      </w:r>
+      <w:proofErr w:type="spellEnd"/>
+      <w:r>
+        <w:t>。</w:t>
+      </w:r>
+    </w:p>
+    <w:p>
+      <w:pPr>
+        <w:topLinePunct/>
+        <w:textAlignment w:val="center"/>
+      </w:pPr>
+      <w:r>
+        <w:rPr>
+          <w:rFonts w:hint="eastAsia"/>
+        </w:rPr>
+        <w:t>穿梭前，用</w:t>
+      </w:r>
+      <w:proofErr w:type="spellStart"/>
+      <w:r>
+        <w:t>git</w:t>
+      </w:r>
+      <w:proofErr w:type="spellEnd"/>
+      <w:r>
+        <w:t xml:space="preserve"> log可以查看提交历史，以便确定要回退到哪个版本。</w:t>
+      </w:r>
+    </w:p>
+    <w:p>
+      <w:pPr>
+        <w:topLinePunct/>
+        <w:textAlignment w:val="center"/>
+      </w:pPr>
+      <w:r>
+        <w:rPr>
+          <w:rFonts w:hint="eastAsia"/>
+        </w:rPr>
+        <w:t>要重返未来，用</w:t>
+      </w:r>
+      <w:proofErr w:type="spellStart"/>
+      <w:r>
+        <w:t>git</w:t>
+      </w:r>
+      <w:proofErr w:type="spellEnd"/>
+      <w:r>
+        <w:t xml:space="preserve"> </w:t>
+      </w:r>
+      <w:proofErr w:type="spellStart"/>
+      <w:r>
+        <w:t>reflog</w:t>
+      </w:r>
+      <w:proofErr w:type="spellEnd"/>
+      <w:r>
+        <w:t>查看命令历史，以便确定要回到未来的哪个版本。</w:t>
+      </w:r>
     </w:p>
     <w:sectPr>
       <w:pgSz w:w="11906" w:h="16838"/>

</xml_diff>